<commit_message>
Criação das views para puxar pratos do banco de dados e criação do novo app funcionário e seu banco de dados
</commit_message>
<xml_diff>
--- a/Manual/Manual.docx
+++ b/Manual/Manual.docx
@@ -4,6 +4,375 @@
   <w:body>
     <w:p>
       <w:r>
+        <w:t xml:space="preserve">Achar a pasta que tem </w:t>
+      </w:r>
+      <w:proofErr w:type="gramStart"/>
+      <w:r>
+        <w:t>o .</w:t>
+      </w:r>
+      <w:proofErr w:type="spellStart"/>
+      <w:r>
+        <w:t>gitignore</w:t>
+      </w:r>
+      <w:proofErr w:type="spellEnd"/>
+      <w:proofErr w:type="gramEnd"/>
+    </w:p>
+    <w:p/>
+    <w:p>
+      <w:r>
+        <w:t>PS C:\Users\ronaldo.maia\Desktop\Python II\</w:t>
+      </w:r>
+      <w:proofErr w:type="spellStart"/>
+      <w:r>
+        <w:t>django</w:t>
+      </w:r>
+      <w:proofErr w:type="spellEnd"/>
+      <w:r>
+        <w:t>\</w:t>
+      </w:r>
+      <w:proofErr w:type="spellStart"/>
+      <w:r>
+        <w:t>canesgril</w:t>
+      </w:r>
+      <w:proofErr w:type="spellEnd"/>
+      <w:r>
+        <w:t xml:space="preserve">&gt; </w:t>
+      </w:r>
+      <w:proofErr w:type="spellStart"/>
+      <w:r>
+        <w:t>cd</w:t>
+      </w:r>
+      <w:proofErr w:type="spellEnd"/>
+      <w:proofErr w:type="gramStart"/>
+      <w:r>
+        <w:t xml:space="preserve"> ..</w:t>
+      </w:r>
+      <w:proofErr w:type="gramEnd"/>
+    </w:p>
+    <w:p>
+      <w:r>
+        <w:t>PS C:\Users\ronaldo.maia\Desktop\Python II\</w:t>
+      </w:r>
+      <w:proofErr w:type="spellStart"/>
+      <w:r>
+        <w:t>django</w:t>
+      </w:r>
+      <w:proofErr w:type="spellEnd"/>
+      <w:r>
+        <w:t xml:space="preserve">&gt; </w:t>
+      </w:r>
+      <w:proofErr w:type="spellStart"/>
+      <w:r>
+        <w:t>cd</w:t>
+      </w:r>
+      <w:proofErr w:type="spellEnd"/>
+      <w:proofErr w:type="gramStart"/>
+      <w:r>
+        <w:t xml:space="preserve"> ..</w:t>
+      </w:r>
+      <w:proofErr w:type="gramEnd"/>
+    </w:p>
+    <w:p>
+      <w:r>
+        <w:t xml:space="preserve">PS C:\Users\ronaldo.maia\Desktop\Python II&gt; </w:t>
+      </w:r>
+      <w:proofErr w:type="spellStart"/>
+      <w:r>
+        <w:t>dir</w:t>
+      </w:r>
+      <w:proofErr w:type="spellEnd"/>
+    </w:p>
+    <w:p>
+      <w:r>
+        <w:t>Diretório: C:\Users\ronaldo.maia\Desktop\Python II</w:t>
+      </w:r>
+    </w:p>
+    <w:p>
+      <w:proofErr w:type="spellStart"/>
+      <w:r>
+        <w:t>Mode</w:t>
+      </w:r>
+      <w:proofErr w:type="spellEnd"/>
+      <w:r>
+        <w:t xml:space="preserve">                 </w:t>
+      </w:r>
+      <w:proofErr w:type="spellStart"/>
+      <w:r>
+        <w:t>LastWriteTime</w:t>
+      </w:r>
+      <w:proofErr w:type="spellEnd"/>
+      <w:r>
+        <w:t xml:space="preserve">         </w:t>
+      </w:r>
+      <w:proofErr w:type="spellStart"/>
+      <w:r>
+        <w:t>Length</w:t>
+      </w:r>
+      <w:proofErr w:type="spellEnd"/>
+      <w:r>
+        <w:t xml:space="preserve"> </w:t>
+      </w:r>
+      <w:proofErr w:type="spellStart"/>
+      <w:r>
+        <w:t>Name</w:t>
+      </w:r>
+      <w:proofErr w:type="spellEnd"/>
+    </w:p>
+    <w:p>
+      <w:r>
+        <w:t>----                 -------------         ------ ----</w:t>
+      </w:r>
+    </w:p>
+    <w:p>
+      <w:pPr>
+        <w:spacing w:after="0"/>
+      </w:pPr>
+      <w:r>
+        <w:t xml:space="preserve">d-----        07/06/2025     12:15                </w:t>
+      </w:r>
+      <w:proofErr w:type="spellStart"/>
+      <w:r>
+        <w:t>django</w:t>
+      </w:r>
+      <w:proofErr w:type="spellEnd"/>
+    </w:p>
+    <w:p>
+      <w:pPr>
+        <w:spacing w:after="0"/>
+      </w:pPr>
+      <w:r>
+        <w:t xml:space="preserve">d-----        24/05/2025     09:11                </w:t>
+      </w:r>
+      <w:proofErr w:type="spellStart"/>
+      <w:r>
+        <w:t>Introducao</w:t>
+      </w:r>
+      <w:proofErr w:type="spellEnd"/>
+    </w:p>
+    <w:p>
+      <w:pPr>
+        <w:spacing w:after="0"/>
+      </w:pPr>
+      <w:r>
+        <w:t>d-----        14/06/2025     09:08                Manual</w:t>
+      </w:r>
+    </w:p>
+    <w:p>
+      <w:pPr>
+        <w:spacing w:after="0"/>
+      </w:pPr>
+      <w:r>
+        <w:t>d-----        24/05/2025     09:11                POO</w:t>
+      </w:r>
+    </w:p>
+    <w:p>
+      <w:pPr>
+        <w:spacing w:after="0"/>
+      </w:pPr>
+      <w:r>
+        <w:t>-</w:t>
+      </w:r>
+      <w:proofErr w:type="gramStart"/>
+      <w:r>
+        <w:t>a----</w:t>
+      </w:r>
+      <w:proofErr w:type="gramEnd"/>
+      <w:r>
+        <w:t xml:space="preserve">        24/05/2025     08:55            </w:t>
+      </w:r>
+      <w:proofErr w:type="gramStart"/>
+      <w:r>
+        <w:t>809 .</w:t>
+      </w:r>
+      <w:proofErr w:type="spellStart"/>
+      <w:r>
+        <w:t>gitignore</w:t>
+      </w:r>
+      <w:proofErr w:type="spellEnd"/>
+      <w:proofErr w:type="gramEnd"/>
+    </w:p>
+    <w:p>
+      <w:pPr>
+        <w:spacing w:after="0"/>
+      </w:pPr>
+      <w:r>
+        <w:t>-</w:t>
+      </w:r>
+      <w:proofErr w:type="gramStart"/>
+      <w:r>
+        <w:t>a----</w:t>
+      </w:r>
+      <w:proofErr w:type="gramEnd"/>
+      <w:r>
+        <w:t xml:space="preserve">        24/05/2025     09:06           4041 readme.md</w:t>
+      </w:r>
+    </w:p>
+    <w:p/>
+    <w:p>
+      <w:r>
+        <w:t>Subir para o Github</w:t>
+      </w:r>
+    </w:p>
+    <w:p>
+      <w:r>
+        <w:t xml:space="preserve">PS C:\Users\ronaldo.maia\Desktop\Python II&gt; </w:t>
+      </w:r>
+      <w:proofErr w:type="spellStart"/>
+      <w:r>
+        <w:rPr>
+          <w:highlight w:val="yellow"/>
+        </w:rPr>
+        <w:t>git</w:t>
+      </w:r>
+      <w:proofErr w:type="spellEnd"/>
+      <w:r>
+        <w:rPr>
+          <w:highlight w:val="yellow"/>
+        </w:rPr>
+        <w:t xml:space="preserve"> </w:t>
+      </w:r>
+      <w:proofErr w:type="spellStart"/>
+      <w:proofErr w:type="gramStart"/>
+      <w:r>
+        <w:rPr>
+          <w:highlight w:val="yellow"/>
+        </w:rPr>
+        <w:t>add</w:t>
+      </w:r>
+      <w:proofErr w:type="spellEnd"/>
+      <w:r>
+        <w:rPr>
+          <w:highlight w:val="yellow"/>
+        </w:rPr>
+        <w:t xml:space="preserve"> .</w:t>
+      </w:r>
+      <w:proofErr w:type="gramEnd"/>
+    </w:p>
+    <w:p>
+      <w:r>
+        <w:t xml:space="preserve">PS C:\Users\ronaldo.maia\Desktop\Python II&gt; </w:t>
+      </w:r>
+      <w:proofErr w:type="spellStart"/>
+      <w:r>
+        <w:rPr>
+          <w:highlight w:val="yellow"/>
+        </w:rPr>
+        <w:t>git</w:t>
+      </w:r>
+      <w:proofErr w:type="spellEnd"/>
+      <w:r>
+        <w:rPr>
+          <w:highlight w:val="yellow"/>
+        </w:rPr>
+        <w:t xml:space="preserve"> </w:t>
+      </w:r>
+      <w:proofErr w:type="spellStart"/>
+      <w:r>
+        <w:rPr>
+          <w:highlight w:val="yellow"/>
+        </w:rPr>
+        <w:t>commit</w:t>
+      </w:r>
+      <w:proofErr w:type="spellEnd"/>
+      <w:r>
+        <w:rPr>
+          <w:highlight w:val="yellow"/>
+        </w:rPr>
+        <w:t xml:space="preserve"> -m "Configurações de </w:t>
+      </w:r>
+      <w:proofErr w:type="spellStart"/>
+      <w:r>
+        <w:rPr>
+          <w:highlight w:val="yellow"/>
+        </w:rPr>
+        <w:t>Templates</w:t>
+      </w:r>
+      <w:proofErr w:type="spellEnd"/>
+      <w:r>
+        <w:rPr>
+          <w:highlight w:val="yellow"/>
+        </w:rPr>
+        <w:t xml:space="preserve"> e </w:t>
+      </w:r>
+      <w:proofErr w:type="spellStart"/>
+      <w:r>
+        <w:rPr>
+          <w:highlight w:val="yellow"/>
+        </w:rPr>
+        <w:t>Partials</w:t>
+      </w:r>
+      <w:proofErr w:type="spellEnd"/>
+      <w:r>
+        <w:rPr>
+          <w:highlight w:val="yellow"/>
+        </w:rPr>
+        <w:t>"</w:t>
+      </w:r>
+      <w:r>
+        <w:t xml:space="preserve">  </w:t>
+      </w:r>
+    </w:p>
+    <w:p>
+      <w:r>
+        <w:t xml:space="preserve">PS C:\Users\ronaldo.maia\Desktop\Python II&gt; </w:t>
+      </w:r>
+      <w:proofErr w:type="spellStart"/>
+      <w:r>
+        <w:rPr>
+          <w:highlight w:val="yellow"/>
+        </w:rPr>
+        <w:t>git</w:t>
+      </w:r>
+      <w:proofErr w:type="spellEnd"/>
+      <w:r>
+        <w:rPr>
+          <w:highlight w:val="yellow"/>
+        </w:rPr>
+        <w:t xml:space="preserve"> </w:t>
+      </w:r>
+      <w:proofErr w:type="spellStart"/>
+      <w:r>
+        <w:rPr>
+          <w:highlight w:val="yellow"/>
+        </w:rPr>
+        <w:t>push</w:t>
+      </w:r>
+      <w:proofErr w:type="spellEnd"/>
+      <w:r>
+        <w:rPr>
+          <w:highlight w:val="yellow"/>
+        </w:rPr>
+        <w:t xml:space="preserve"> -u </w:t>
+      </w:r>
+      <w:proofErr w:type="spellStart"/>
+      <w:r>
+        <w:rPr>
+          <w:highlight w:val="yellow"/>
+        </w:rPr>
+        <w:t>origin</w:t>
+      </w:r>
+      <w:proofErr w:type="spellEnd"/>
+      <w:r>
+        <w:rPr>
+          <w:highlight w:val="yellow"/>
+        </w:rPr>
+        <w:t xml:space="preserve"> </w:t>
+      </w:r>
+      <w:proofErr w:type="spellStart"/>
+      <w:r>
+        <w:rPr>
+          <w:highlight w:val="yellow"/>
+        </w:rPr>
+        <w:t>main</w:t>
+      </w:r>
+      <w:proofErr w:type="spellEnd"/>
+      <w:r>
+        <w:t xml:space="preserve">                                   </w:t>
+      </w:r>
+    </w:p>
+    <w:p/>
+    <w:p>
+      <w:r>
         <w:t xml:space="preserve">Mudar do Windows </w:t>
       </w:r>
       <w:proofErr w:type="spellStart"/>
@@ -160,6 +529,7 @@
     </w:p>
     <w:p>
       <w:r>
+        <w:lastRenderedPageBreak/>
         <w:t>(</w:t>
       </w:r>
       <w:proofErr w:type="spellStart"/>
@@ -342,385 +712,767 @@
     <w:p/>
     <w:p>
       <w:r>
+        <w:t>C:\Users\ronaldo.maia\Desktop&gt;cmd</w:t>
+      </w:r>
+    </w:p>
+    <w:p>
+      <w:r>
+        <w:t>Microsoft Windows [versão 10.0.26100.1742]</w:t>
+      </w:r>
+    </w:p>
+    <w:p>
+      <w:r>
+        <w:t>(c) Microsoft Corporation. Todos os direitos reservados.</w:t>
+      </w:r>
+    </w:p>
+    <w:p/>
+    <w:p>
+      <w:r>
+        <w:t>C:\Users\ronaldo.maia\Desktop&gt;md projetos</w:t>
+      </w:r>
+    </w:p>
+    <w:p/>
+    <w:p>
+      <w:r>
+        <w:t>C:\Users\ronaldo.maia\Desktop&gt;cd projetos</w:t>
+      </w:r>
+    </w:p>
+    <w:p/>
+    <w:p>
+      <w:r>
+        <w:t xml:space="preserve">C:\Users\ronaldo.maia\Desktop\Projetos&gt;md </w:t>
+      </w:r>
+      <w:proofErr w:type="spellStart"/>
+      <w:r>
+        <w:t>django</w:t>
+      </w:r>
+      <w:proofErr w:type="spellEnd"/>
+    </w:p>
+    <w:p/>
+    <w:p>
+      <w:r>
+        <w:t xml:space="preserve">C:\Users\ronaldo.maia\Desktop\Projetos&gt;cd </w:t>
+      </w:r>
+      <w:proofErr w:type="spellStart"/>
+      <w:r>
+        <w:t>django</w:t>
+      </w:r>
+      <w:proofErr w:type="spellEnd"/>
+    </w:p>
+    <w:p/>
+    <w:p>
+      <w:r>
+        <w:t xml:space="preserve">C:\Users\ronaldo.maia\Desktop\Projetos\django&gt;python -m </w:t>
+      </w:r>
+      <w:proofErr w:type="spellStart"/>
+      <w:proofErr w:type="gramStart"/>
+      <w:r>
+        <w:t>venv</w:t>
+      </w:r>
+      <w:proofErr w:type="spellEnd"/>
+      <w:r>
+        <w:t xml:space="preserve"> .</w:t>
+      </w:r>
+      <w:proofErr w:type="spellStart"/>
+      <w:r>
+        <w:t>venv</w:t>
+      </w:r>
+      <w:proofErr w:type="spellEnd"/>
+      <w:proofErr w:type="gramEnd"/>
+    </w:p>
+    <w:p/>
+    <w:p>
+      <w:r>
+        <w:t>C:\Users\ronaldo.maia\Desktop\Projetos\django&gt;.venv\Scripts\activate</w:t>
+      </w:r>
+    </w:p>
+    <w:p/>
+    <w:p>
+      <w:r>
+        <w:t>(.</w:t>
+      </w:r>
+      <w:proofErr w:type="spellStart"/>
+      <w:r>
+        <w:t>venv</w:t>
+      </w:r>
+      <w:proofErr w:type="spellEnd"/>
+      <w:r>
+        <w:t>) C:\Users\ronaldo.maia\Desktop\Projetos\django&gt;</w:t>
+      </w:r>
+    </w:p>
+    <w:p/>
+    <w:p>
+      <w:r>
+        <w:t>(.</w:t>
+      </w:r>
+      <w:proofErr w:type="spellStart"/>
+      <w:r>
+        <w:t>venv</w:t>
+      </w:r>
+      <w:proofErr w:type="spellEnd"/>
+      <w:r>
+        <w:t xml:space="preserve">) C:\Users\ronaldo.maia\Desktop\Projetos\django&gt;pip </w:t>
+      </w:r>
+      <w:proofErr w:type="spellStart"/>
+      <w:r>
+        <w:t>install</w:t>
+      </w:r>
+      <w:proofErr w:type="spellEnd"/>
+      <w:r>
+        <w:t xml:space="preserve"> </w:t>
+      </w:r>
+      <w:proofErr w:type="spellStart"/>
+      <w:r>
+        <w:t>django</w:t>
+      </w:r>
+      <w:proofErr w:type="spellEnd"/>
+    </w:p>
+    <w:p/>
+    <w:p>
+      <w:r>
+        <w:t>(.</w:t>
+      </w:r>
+      <w:proofErr w:type="spellStart"/>
+      <w:r>
+        <w:t>venv</w:t>
+      </w:r>
+      <w:proofErr w:type="spellEnd"/>
+      <w:r>
+        <w:t xml:space="preserve">) C:\Users\ronaldo.maia\Desktop\Projetos\django&gt;django-admin </w:t>
+      </w:r>
+      <w:proofErr w:type="spellStart"/>
+      <w:r>
+        <w:t>startproject</w:t>
+      </w:r>
+      <w:proofErr w:type="spellEnd"/>
+      <w:r>
+        <w:t xml:space="preserve"> </w:t>
+      </w:r>
+      <w:proofErr w:type="spellStart"/>
+      <w:r>
+        <w:t>canesgril</w:t>
+      </w:r>
+      <w:proofErr w:type="spellEnd"/>
+    </w:p>
+    <w:p/>
+    <w:p>
+      <w:r>
+        <w:t>(.</w:t>
+      </w:r>
+      <w:proofErr w:type="spellStart"/>
+      <w:r>
+        <w:t>venv</w:t>
+      </w:r>
+      <w:proofErr w:type="spellEnd"/>
+      <w:r>
+        <w:t xml:space="preserve">) C:\Users\ronaldo.maia\Desktop\Projetos\django&gt;cd </w:t>
+      </w:r>
+      <w:proofErr w:type="spellStart"/>
+      <w:r>
+        <w:t>canesgril</w:t>
+      </w:r>
+      <w:proofErr w:type="spellEnd"/>
+    </w:p>
+    <w:p/>
+    <w:p>
+      <w:r>
+        <w:t>(.</w:t>
+      </w:r>
+      <w:proofErr w:type="spellStart"/>
+      <w:r>
+        <w:t>venv</w:t>
+      </w:r>
+      <w:proofErr w:type="spellEnd"/>
+      <w:r>
+        <w:t xml:space="preserve">) C:\Users\ronaldo.maia\Desktop\Projetos\django\canesgril&gt;python manage.py </w:t>
+      </w:r>
+      <w:proofErr w:type="spellStart"/>
+      <w:r>
+        <w:t>startapp</w:t>
+      </w:r>
+      <w:proofErr w:type="spellEnd"/>
+      <w:r>
+        <w:t xml:space="preserve"> churras</w:t>
+      </w:r>
+    </w:p>
+    <w:p/>
+    <w:p>
+      <w:r>
+        <w:t>(.</w:t>
+      </w:r>
+      <w:proofErr w:type="spellStart"/>
+      <w:r>
+        <w:t>venv</w:t>
+      </w:r>
+      <w:proofErr w:type="spellEnd"/>
+      <w:r>
+        <w:t>) C:\Users\ronaldo.maia\Desktop\Projetos\django\canesgril&gt;</w:t>
+      </w:r>
+      <w:proofErr w:type="gramStart"/>
+      <w:r>
+        <w:t>code .</w:t>
+      </w:r>
+      <w:proofErr w:type="gramEnd"/>
+    </w:p>
+    <w:p/>
+    <w:p>
+      <w:r>
+        <w:t>(.</w:t>
+      </w:r>
+      <w:proofErr w:type="spellStart"/>
+      <w:r>
+        <w:t>venv</w:t>
+      </w:r>
+      <w:proofErr w:type="spellEnd"/>
+      <w:r>
+        <w:t xml:space="preserve">) C:\Users\ronaldo.maia\Desktop\Projetos\django\canesgril&gt;python manage.py </w:t>
+      </w:r>
+      <w:proofErr w:type="spellStart"/>
+      <w:r>
+        <w:t>runserver</w:t>
+      </w:r>
+      <w:proofErr w:type="spellEnd"/>
+    </w:p>
+    <w:p/>
+    <w:p/>
+    <w:p/>
+    <w:p>
+      <w:r>
+        <w:t>(.</w:t>
+      </w:r>
+      <w:proofErr w:type="spellStart"/>
+      <w:r>
+        <w:t>venv</w:t>
+      </w:r>
+      <w:proofErr w:type="spellEnd"/>
+      <w:r>
+        <w:t xml:space="preserve">) C:\Users\ronaldo.maia\Desktop\Projetos\django\canesgril&gt;python manage.py </w:t>
+      </w:r>
+      <w:proofErr w:type="spellStart"/>
+      <w:r>
+        <w:t>makemigrations</w:t>
+      </w:r>
+      <w:proofErr w:type="spellEnd"/>
+    </w:p>
+    <w:p>
+      <w:r>
+        <w:t xml:space="preserve">No </w:t>
+      </w:r>
+      <w:proofErr w:type="spellStart"/>
+      <w:r>
+        <w:t>changes</w:t>
+      </w:r>
+      <w:proofErr w:type="spellEnd"/>
+      <w:r>
+        <w:t xml:space="preserve"> </w:t>
+      </w:r>
+      <w:proofErr w:type="spellStart"/>
+      <w:r>
+        <w:t>detected</w:t>
+      </w:r>
+      <w:proofErr w:type="spellEnd"/>
+    </w:p>
+    <w:p/>
+    <w:p>
+      <w:r>
+        <w:t>(.</w:t>
+      </w:r>
+      <w:proofErr w:type="spellStart"/>
+      <w:r>
+        <w:t>venv</w:t>
+      </w:r>
+      <w:proofErr w:type="spellEnd"/>
+      <w:r>
+        <w:t xml:space="preserve">) C:\Users\ronaldo.maia\Desktop\Projetos\django\canesgril&gt;python manage.py </w:t>
+      </w:r>
+      <w:proofErr w:type="spellStart"/>
+      <w:r>
+        <w:t>migrate</w:t>
+      </w:r>
+      <w:proofErr w:type="spellEnd"/>
+    </w:p>
+    <w:p/>
+    <w:p/>
+    <w:p>
+      <w:r>
+        <w:t>(.</w:t>
+      </w:r>
+      <w:proofErr w:type="spellStart"/>
+      <w:r>
+        <w:t>venv</w:t>
+      </w:r>
+      <w:proofErr w:type="spellEnd"/>
+      <w:r>
+        <w:t xml:space="preserve">) C:\Users\ronaldo.maia\Desktop\Projetos\django\canesgril&gt;python manage.py </w:t>
+      </w:r>
+      <w:proofErr w:type="spellStart"/>
+      <w:r>
+        <w:t>createsuperuser</w:t>
+      </w:r>
+      <w:proofErr w:type="spellEnd"/>
+    </w:p>
+    <w:p>
+      <w:proofErr w:type="spellStart"/>
+      <w:r>
+        <w:t>Username</w:t>
+      </w:r>
+      <w:proofErr w:type="spellEnd"/>
+      <w:r>
+        <w:t xml:space="preserve"> (</w:t>
+      </w:r>
+      <w:proofErr w:type="spellStart"/>
+      <w:r>
+        <w:t>leave</w:t>
+      </w:r>
+      <w:proofErr w:type="spellEnd"/>
+      <w:r>
+        <w:t xml:space="preserve"> </w:t>
+      </w:r>
+      <w:proofErr w:type="spellStart"/>
+      <w:r>
+        <w:t>blank</w:t>
+      </w:r>
+      <w:proofErr w:type="spellEnd"/>
+      <w:r>
+        <w:t xml:space="preserve"> </w:t>
+      </w:r>
+      <w:proofErr w:type="spellStart"/>
+      <w:r>
+        <w:t>to</w:t>
+      </w:r>
+      <w:proofErr w:type="spellEnd"/>
+      <w:r>
+        <w:t xml:space="preserve"> use '</w:t>
+      </w:r>
+      <w:proofErr w:type="spellStart"/>
+      <w:proofErr w:type="gramStart"/>
+      <w:r>
+        <w:t>ronaldo.maia</w:t>
+      </w:r>
+      <w:proofErr w:type="spellEnd"/>
+      <w:proofErr w:type="gramEnd"/>
+      <w:r>
+        <w:t>'): root</w:t>
+      </w:r>
+    </w:p>
+    <w:p>
+      <w:r>
+        <w:t xml:space="preserve">Email </w:t>
+      </w:r>
+      <w:proofErr w:type="spellStart"/>
+      <w:r>
+        <w:t>address</w:t>
+      </w:r>
+      <w:proofErr w:type="spellEnd"/>
+      <w:r>
+        <w:t>: ronaldojmaia@gmail.com</w:t>
+      </w:r>
+    </w:p>
+    <w:p>
+      <w:proofErr w:type="spellStart"/>
+      <w:r>
+        <w:t>Password</w:t>
+      </w:r>
+      <w:proofErr w:type="spellEnd"/>
+      <w:r>
+        <w:t>:</w:t>
+      </w:r>
+    </w:p>
+    <w:p>
+      <w:proofErr w:type="spellStart"/>
+      <w:r>
         <w:lastRenderedPageBreak/>
-        <w:t>C:\Users\ronaldo.maia\Desktop&gt;cmd</w:t>
-      </w:r>
-    </w:p>
-    <w:p>
-      <w:r>
-        <w:t>Microsoft Windows [versão 10.0.26100.1742]</w:t>
-      </w:r>
-    </w:p>
-    <w:p>
-      <w:r>
-        <w:t>(c) Microsoft Corporation. Todos os direitos reservados.</w:t>
-      </w:r>
-    </w:p>
-    <w:p/>
-    <w:p>
-      <w:r>
-        <w:t>C:\Users\ronaldo.maia\Desktop&gt;md projetos</w:t>
-      </w:r>
-    </w:p>
-    <w:p/>
-    <w:p>
-      <w:r>
-        <w:t>C:\Users\ronaldo.maia\Desktop&gt;cd projetos</w:t>
-      </w:r>
-    </w:p>
-    <w:p/>
-    <w:p>
-      <w:r>
-        <w:t xml:space="preserve">C:\Users\ronaldo.maia\Desktop\Projetos&gt;md </w:t>
-      </w:r>
-      <w:proofErr w:type="spellStart"/>
-      <w:r>
-        <w:t>django</w:t>
-      </w:r>
-      <w:proofErr w:type="spellEnd"/>
-    </w:p>
-    <w:p/>
-    <w:p>
-      <w:r>
-        <w:t xml:space="preserve">C:\Users\ronaldo.maia\Desktop\Projetos&gt;cd </w:t>
-      </w:r>
-      <w:proofErr w:type="spellStart"/>
-      <w:r>
-        <w:t>django</w:t>
-      </w:r>
-      <w:proofErr w:type="spellEnd"/>
-    </w:p>
-    <w:p/>
-    <w:p>
-      <w:r>
-        <w:t xml:space="preserve">C:\Users\ronaldo.maia\Desktop\Projetos\django&gt;python -m </w:t>
-      </w:r>
-      <w:proofErr w:type="spellStart"/>
+        <w:t>Password</w:t>
+      </w:r>
+      <w:proofErr w:type="spellEnd"/>
+      <w:r>
+        <w:t xml:space="preserve"> (</w:t>
+      </w:r>
+      <w:proofErr w:type="spellStart"/>
+      <w:r>
+        <w:t>again</w:t>
+      </w:r>
+      <w:proofErr w:type="spellEnd"/>
+      <w:r>
+        <w:t>):</w:t>
+      </w:r>
+    </w:p>
+    <w:p>
+      <w:proofErr w:type="spellStart"/>
+      <w:r>
+        <w:t>This</w:t>
+      </w:r>
+      <w:proofErr w:type="spellEnd"/>
+      <w:r>
+        <w:t xml:space="preserve"> </w:t>
+      </w:r>
+      <w:proofErr w:type="spellStart"/>
+      <w:r>
+        <w:t>password</w:t>
+      </w:r>
+      <w:proofErr w:type="spellEnd"/>
+      <w:r>
+        <w:t xml:space="preserve"> </w:t>
+      </w:r>
+      <w:proofErr w:type="spellStart"/>
+      <w:r>
+        <w:t>is</w:t>
+      </w:r>
+      <w:proofErr w:type="spellEnd"/>
+      <w:r>
+        <w:t xml:space="preserve"> too common.</w:t>
+      </w:r>
+    </w:p>
+    <w:p>
+      <w:proofErr w:type="spellStart"/>
+      <w:r>
+        <w:t>This</w:t>
+      </w:r>
+      <w:proofErr w:type="spellEnd"/>
+      <w:r>
+        <w:t xml:space="preserve"> </w:t>
+      </w:r>
+      <w:proofErr w:type="spellStart"/>
+      <w:r>
+        <w:t>password</w:t>
+      </w:r>
+      <w:proofErr w:type="spellEnd"/>
+      <w:r>
+        <w:t xml:space="preserve"> </w:t>
+      </w:r>
+      <w:proofErr w:type="spellStart"/>
+      <w:r>
+        <w:t>is</w:t>
+      </w:r>
+      <w:proofErr w:type="spellEnd"/>
+      <w:r>
+        <w:t xml:space="preserve"> </w:t>
+      </w:r>
+      <w:proofErr w:type="spellStart"/>
+      <w:r>
+        <w:t>entirely</w:t>
+      </w:r>
+      <w:proofErr w:type="spellEnd"/>
+      <w:r>
+        <w:t xml:space="preserve"> </w:t>
+      </w:r>
+      <w:proofErr w:type="spellStart"/>
+      <w:r>
+        <w:t>numeric</w:t>
+      </w:r>
+      <w:proofErr w:type="spellEnd"/>
+      <w:r>
+        <w:t>.</w:t>
+      </w:r>
+    </w:p>
+    <w:p>
+      <w:proofErr w:type="spellStart"/>
+      <w:r>
+        <w:t>Bypass</w:t>
+      </w:r>
+      <w:proofErr w:type="spellEnd"/>
+      <w:r>
+        <w:t xml:space="preserve"> </w:t>
+      </w:r>
+      <w:proofErr w:type="spellStart"/>
+      <w:r>
+        <w:t>password</w:t>
+      </w:r>
+      <w:proofErr w:type="spellEnd"/>
+      <w:r>
+        <w:t xml:space="preserve"> </w:t>
+      </w:r>
+      <w:proofErr w:type="spellStart"/>
+      <w:r>
+        <w:t>validation</w:t>
+      </w:r>
+      <w:proofErr w:type="spellEnd"/>
+      <w:r>
+        <w:t xml:space="preserve"> </w:t>
+      </w:r>
+      <w:proofErr w:type="spellStart"/>
+      <w:r>
+        <w:t>and</w:t>
+      </w:r>
+      <w:proofErr w:type="spellEnd"/>
+      <w:r>
+        <w:t xml:space="preserve"> </w:t>
+      </w:r>
+      <w:proofErr w:type="spellStart"/>
+      <w:r>
+        <w:t>create</w:t>
+      </w:r>
+      <w:proofErr w:type="spellEnd"/>
+      <w:r>
+        <w:t xml:space="preserve"> </w:t>
+      </w:r>
+      <w:proofErr w:type="spellStart"/>
+      <w:r>
+        <w:t>user</w:t>
+      </w:r>
+      <w:proofErr w:type="spellEnd"/>
+      <w:r>
+        <w:t xml:space="preserve"> </w:t>
+      </w:r>
+      <w:proofErr w:type="spellStart"/>
+      <w:r>
+        <w:t>anyway</w:t>
+      </w:r>
+      <w:proofErr w:type="spellEnd"/>
+      <w:r>
+        <w:t>? [y/N]: y</w:t>
+      </w:r>
+    </w:p>
+    <w:p>
+      <w:proofErr w:type="spellStart"/>
+      <w:r>
+        <w:t>Superuser</w:t>
+      </w:r>
+      <w:proofErr w:type="spellEnd"/>
+      <w:r>
+        <w:t xml:space="preserve"> </w:t>
+      </w:r>
+      <w:proofErr w:type="spellStart"/>
+      <w:r>
+        <w:t>created</w:t>
+      </w:r>
+      <w:proofErr w:type="spellEnd"/>
+      <w:r>
+        <w:t xml:space="preserve"> </w:t>
+      </w:r>
+      <w:proofErr w:type="spellStart"/>
+      <w:r>
+        <w:t>successfully</w:t>
+      </w:r>
+      <w:proofErr w:type="spellEnd"/>
+      <w:r>
+        <w:t>.</w:t>
+      </w:r>
+    </w:p>
+    <w:p/>
+    <w:p>
+      <w:r>
+        <w:t>(.</w:t>
+      </w:r>
+      <w:proofErr w:type="spellStart"/>
+      <w:r>
+        <w:t>venv</w:t>
+      </w:r>
+      <w:proofErr w:type="spellEnd"/>
+      <w:r>
+        <w:t>) C:\Users\ronaldo.maia\Desktop\Projetos\django\canesgril&gt;</w:t>
+      </w:r>
+    </w:p>
+    <w:p/>
+    <w:p/>
+    <w:p/>
+    <w:p/>
+    <w:p/>
+    <w:p/>
+    <w:p/>
+    <w:p/>
+    <w:p/>
+    <w:p/>
+    <w:p/>
+    <w:p>
+      <w:r>
+        <w:t xml:space="preserve"># </w:t>
+      </w:r>
+      <w:proofErr w:type="spellStart"/>
+      <w:r>
+        <w:t>Create</w:t>
+      </w:r>
+      <w:proofErr w:type="spellEnd"/>
+      <w:r>
+        <w:t xml:space="preserve"> </w:t>
+      </w:r>
+      <w:proofErr w:type="spellStart"/>
+      <w:r>
+        <w:t>your</w:t>
+      </w:r>
+      <w:proofErr w:type="spellEnd"/>
+      <w:r>
+        <w:t xml:space="preserve"> </w:t>
+      </w:r>
+      <w:proofErr w:type="spellStart"/>
+      <w:r>
+        <w:t>views</w:t>
+      </w:r>
+      <w:proofErr w:type="spellEnd"/>
+      <w:r>
+        <w:t xml:space="preserve"> </w:t>
+      </w:r>
+      <w:proofErr w:type="spellStart"/>
+      <w:r>
+        <w:t>here</w:t>
+      </w:r>
+      <w:proofErr w:type="spellEnd"/>
+      <w:r>
+        <w:t>.</w:t>
+      </w:r>
+    </w:p>
+    <w:p>
+      <w:proofErr w:type="spellStart"/>
+      <w:r>
+        <w:t>def</w:t>
+      </w:r>
+      <w:proofErr w:type="spellEnd"/>
+      <w:r>
+        <w:t xml:space="preserve"> index(</w:t>
+      </w:r>
+      <w:proofErr w:type="spellStart"/>
+      <w:r>
+        <w:t>request</w:t>
+      </w:r>
+      <w:proofErr w:type="spellEnd"/>
+      <w:r>
+        <w:t>):</w:t>
+      </w:r>
+    </w:p>
+    <w:p>
+      <w:r>
+        <w:t xml:space="preserve">    </w:t>
+      </w:r>
+      <w:proofErr w:type="spellStart"/>
+      <w:r>
+        <w:t>return</w:t>
+      </w:r>
+      <w:proofErr w:type="spellEnd"/>
+      <w:r>
+        <w:t xml:space="preserve"> </w:t>
+      </w:r>
       <w:proofErr w:type="gramStart"/>
       <w:r>
-        <w:t>venv</w:t>
-      </w:r>
-      <w:proofErr w:type="spellEnd"/>
-      <w:r>
-        <w:t xml:space="preserve"> .</w:t>
-      </w:r>
-      <w:proofErr w:type="spellStart"/>
-      <w:r>
-        <w:t>venv</w:t>
-      </w:r>
-      <w:proofErr w:type="spellEnd"/>
+        <w:t>render(</w:t>
+      </w:r>
+      <w:proofErr w:type="spellStart"/>
       <w:proofErr w:type="gramEnd"/>
-    </w:p>
-    <w:p/>
-    <w:p>
-      <w:r>
-        <w:t>C:\Users\ronaldo.maia\Desktop\Projetos\django&gt;.venv\Scripts\activate</w:t>
-      </w:r>
-    </w:p>
-    <w:p/>
-    <w:p>
-      <w:r>
-        <w:t>(.</w:t>
-      </w:r>
-      <w:proofErr w:type="spellStart"/>
-      <w:r>
-        <w:t>venv</w:t>
-      </w:r>
-      <w:proofErr w:type="spellEnd"/>
-      <w:r>
-        <w:t>) C:\Users\ronaldo.maia\Desktop\Projetos\django&gt;</w:t>
-      </w:r>
-    </w:p>
-    <w:p/>
-    <w:p>
-      <w:r>
-        <w:t>(.</w:t>
-      </w:r>
-      <w:proofErr w:type="spellStart"/>
-      <w:r>
-        <w:t>venv</w:t>
-      </w:r>
-      <w:proofErr w:type="spellEnd"/>
-      <w:r>
-        <w:t xml:space="preserve">) C:\Users\ronaldo.maia\Desktop\Projetos\django&gt;pip </w:t>
-      </w:r>
-      <w:proofErr w:type="spellStart"/>
-      <w:r>
-        <w:t>install</w:t>
-      </w:r>
-      <w:proofErr w:type="spellEnd"/>
-      <w:r>
-        <w:t xml:space="preserve"> </w:t>
-      </w:r>
-      <w:proofErr w:type="spellStart"/>
-      <w:r>
-        <w:t>django</w:t>
-      </w:r>
-      <w:proofErr w:type="spellEnd"/>
-    </w:p>
-    <w:p/>
-    <w:p>
-      <w:r>
-        <w:t>(.</w:t>
-      </w:r>
-      <w:proofErr w:type="spellStart"/>
-      <w:r>
-        <w:t>venv</w:t>
-      </w:r>
-      <w:proofErr w:type="spellEnd"/>
-      <w:r>
-        <w:t xml:space="preserve">) C:\Users\ronaldo.maia\Desktop\Projetos\django&gt;django-admin </w:t>
-      </w:r>
-      <w:proofErr w:type="spellStart"/>
-      <w:r>
-        <w:t>startproject</w:t>
-      </w:r>
-      <w:proofErr w:type="spellEnd"/>
-      <w:r>
-        <w:t xml:space="preserve"> </w:t>
-      </w:r>
-      <w:proofErr w:type="spellStart"/>
-      <w:r>
-        <w:t>canesgril</w:t>
-      </w:r>
-      <w:proofErr w:type="spellEnd"/>
-    </w:p>
-    <w:p/>
-    <w:p>
-      <w:r>
-        <w:t>(.</w:t>
-      </w:r>
-      <w:proofErr w:type="spellStart"/>
-      <w:r>
-        <w:t>venv</w:t>
-      </w:r>
-      <w:proofErr w:type="spellEnd"/>
-      <w:r>
-        <w:t xml:space="preserve">) C:\Users\ronaldo.maia\Desktop\Projetos\django&gt;cd </w:t>
-      </w:r>
-      <w:proofErr w:type="spellStart"/>
-      <w:r>
-        <w:t>canesgril</w:t>
-      </w:r>
-      <w:proofErr w:type="spellEnd"/>
-    </w:p>
-    <w:p/>
-    <w:p>
-      <w:r>
-        <w:t>(.</w:t>
-      </w:r>
-      <w:proofErr w:type="spellStart"/>
-      <w:r>
-        <w:t>venv</w:t>
-      </w:r>
-      <w:proofErr w:type="spellEnd"/>
-      <w:r>
-        <w:t xml:space="preserve">) C:\Users\ronaldo.maia\Desktop\Projetos\django\canesgril&gt;python manage.py </w:t>
-      </w:r>
-      <w:proofErr w:type="spellStart"/>
-      <w:r>
-        <w:t>startapp</w:t>
-      </w:r>
-      <w:proofErr w:type="spellEnd"/>
-      <w:r>
-        <w:t xml:space="preserve"> churras</w:t>
-      </w:r>
-    </w:p>
-    <w:p/>
-    <w:p>
-      <w:r>
-        <w:t>(.</w:t>
-      </w:r>
-      <w:proofErr w:type="spellStart"/>
-      <w:r>
-        <w:t>venv</w:t>
-      </w:r>
-      <w:proofErr w:type="spellEnd"/>
-      <w:r>
-        <w:t>) C:\Users\ronaldo.maia\Desktop\Projetos\django\canesgril&gt;</w:t>
+      <w:r>
+        <w:t>request</w:t>
+      </w:r>
+      <w:proofErr w:type="spellEnd"/>
+      <w:r>
+        <w:t>, 'index.html')</w:t>
+      </w:r>
+    </w:p>
+    <w:p>
+      <w:proofErr w:type="spellStart"/>
+      <w:r>
+        <w:t>def</w:t>
+      </w:r>
+      <w:proofErr w:type="spellEnd"/>
+      <w:r>
+        <w:t xml:space="preserve"> sobre(</w:t>
+      </w:r>
+      <w:proofErr w:type="spellStart"/>
+      <w:r>
+        <w:t>request</w:t>
+      </w:r>
+      <w:proofErr w:type="spellEnd"/>
+      <w:r>
+        <w:t>):</w:t>
+      </w:r>
+    </w:p>
+    <w:p>
+      <w:r>
+        <w:t xml:space="preserve">    </w:t>
+      </w:r>
+      <w:proofErr w:type="spellStart"/>
+      <w:r>
+        <w:t>return</w:t>
+      </w:r>
+      <w:proofErr w:type="spellEnd"/>
+      <w:r>
+        <w:t xml:space="preserve"> </w:t>
       </w:r>
       <w:proofErr w:type="gramStart"/>
       <w:r>
-        <w:t>code .</w:t>
-      </w:r>
+        <w:t>render(</w:t>
+      </w:r>
+      <w:proofErr w:type="spellStart"/>
       <w:proofErr w:type="gramEnd"/>
-    </w:p>
-    <w:p/>
-    <w:p>
-      <w:r>
-        <w:t>(.</w:t>
-      </w:r>
-      <w:proofErr w:type="spellStart"/>
-      <w:r>
-        <w:t>venv</w:t>
-      </w:r>
-      <w:proofErr w:type="spellEnd"/>
-      <w:r>
-        <w:t xml:space="preserve">) C:\Users\ronaldo.maia\Desktop\Projetos\django\canesgril&gt;python manage.py </w:t>
-      </w:r>
-      <w:proofErr w:type="spellStart"/>
-      <w:r>
-        <w:t>runserver</w:t>
-      </w:r>
-      <w:proofErr w:type="spellEnd"/>
-    </w:p>
-    <w:p/>
-    <w:p/>
-    <w:p/>
-    <w:p>
-      <w:r>
-        <w:t>(.</w:t>
-      </w:r>
-      <w:proofErr w:type="spellStart"/>
-      <w:r>
-        <w:t>venv</w:t>
-      </w:r>
-      <w:proofErr w:type="spellEnd"/>
-      <w:r>
-        <w:t xml:space="preserve">) C:\Users\ronaldo.maia\Desktop\Projetos\django\canesgril&gt;python manage.py </w:t>
-      </w:r>
-      <w:proofErr w:type="spellStart"/>
-      <w:r>
-        <w:t>makemigrations</w:t>
-      </w:r>
-      <w:proofErr w:type="spellEnd"/>
-    </w:p>
-    <w:p>
-      <w:r>
-        <w:t xml:space="preserve">No </w:t>
-      </w:r>
-      <w:proofErr w:type="spellStart"/>
-      <w:r>
-        <w:t>changes</w:t>
-      </w:r>
-      <w:proofErr w:type="spellEnd"/>
-      <w:r>
-        <w:t xml:space="preserve"> </w:t>
-      </w:r>
-      <w:proofErr w:type="spellStart"/>
-      <w:r>
-        <w:t>detected</w:t>
-      </w:r>
-      <w:proofErr w:type="spellEnd"/>
-    </w:p>
-    <w:p/>
-    <w:p>
-      <w:r>
-        <w:t>(.</w:t>
-      </w:r>
-      <w:proofErr w:type="spellStart"/>
-      <w:r>
-        <w:t>venv</w:t>
-      </w:r>
-      <w:proofErr w:type="spellEnd"/>
-      <w:r>
-        <w:t xml:space="preserve">) C:\Users\ronaldo.maia\Desktop\Projetos\django\canesgril&gt;python manage.py </w:t>
-      </w:r>
-      <w:proofErr w:type="spellStart"/>
-      <w:r>
-        <w:t>migrate</w:t>
-      </w:r>
-      <w:proofErr w:type="spellEnd"/>
-    </w:p>
-    <w:p/>
-    <w:p/>
-    <w:p>
-      <w:r>
-        <w:t>(.</w:t>
-      </w:r>
-      <w:proofErr w:type="spellStart"/>
-      <w:r>
-        <w:t>venv</w:t>
-      </w:r>
-      <w:proofErr w:type="spellEnd"/>
-      <w:r>
-        <w:t xml:space="preserve">) C:\Users\ronaldo.maia\Desktop\Projetos\django\canesgril&gt;python manage.py </w:t>
-      </w:r>
-      <w:proofErr w:type="spellStart"/>
-      <w:r>
-        <w:t>createsuperuser</w:t>
-      </w:r>
-      <w:proofErr w:type="spellEnd"/>
-    </w:p>
-    <w:p>
-      <w:proofErr w:type="spellStart"/>
-      <w:r>
-        <w:t>Username</w:t>
-      </w:r>
-      <w:proofErr w:type="spellEnd"/>
-      <w:r>
-        <w:t xml:space="preserve"> (</w:t>
-      </w:r>
-      <w:proofErr w:type="spellStart"/>
-      <w:r>
-        <w:t>leave</w:t>
-      </w:r>
-      <w:proofErr w:type="spellEnd"/>
-      <w:r>
-        <w:t xml:space="preserve"> </w:t>
-      </w:r>
-      <w:proofErr w:type="spellStart"/>
-      <w:r>
-        <w:t>blank</w:t>
-      </w:r>
-      <w:proofErr w:type="spellEnd"/>
-      <w:r>
-        <w:t xml:space="preserve"> </w:t>
-      </w:r>
-      <w:proofErr w:type="spellStart"/>
-      <w:r>
-        <w:t>to</w:t>
-      </w:r>
-      <w:proofErr w:type="spellEnd"/>
-      <w:r>
-        <w:t xml:space="preserve"> use '</w:t>
-      </w:r>
-      <w:proofErr w:type="spellStart"/>
+      <w:r>
+        <w:t>request</w:t>
+      </w:r>
+      <w:proofErr w:type="spellEnd"/>
+      <w:r>
+        <w:t>, 'sobre.html')</w:t>
+      </w:r>
+    </w:p>
+    <w:p>
+      <w:proofErr w:type="spellStart"/>
+      <w:r>
+        <w:t>def</w:t>
+      </w:r>
+      <w:proofErr w:type="spellEnd"/>
+      <w:r>
+        <w:t xml:space="preserve"> </w:t>
+      </w:r>
+      <w:proofErr w:type="spellStart"/>
+      <w:r>
+        <w:t>servico</w:t>
+      </w:r>
+      <w:proofErr w:type="spellEnd"/>
+      <w:r>
+        <w:t>(</w:t>
+      </w:r>
+      <w:proofErr w:type="spellStart"/>
+      <w:r>
+        <w:t>request</w:t>
+      </w:r>
+      <w:proofErr w:type="spellEnd"/>
+      <w:r>
+        <w:t>):</w:t>
+      </w:r>
+    </w:p>
+    <w:p>
+      <w:r>
+        <w:t xml:space="preserve">    </w:t>
+      </w:r>
+      <w:proofErr w:type="spellStart"/>
+      <w:r>
+        <w:t>return</w:t>
+      </w:r>
+      <w:proofErr w:type="spellEnd"/>
+      <w:r>
+        <w:t xml:space="preserve"> </w:t>
+      </w:r>
       <w:proofErr w:type="gramStart"/>
       <w:r>
-        <w:t>ronaldo.maia</w:t>
-      </w:r>
-      <w:proofErr w:type="spellEnd"/>
+        <w:t>render(</w:t>
+      </w:r>
+      <w:proofErr w:type="spellStart"/>
       <w:proofErr w:type="gramEnd"/>
       <w:r>
-        <w:t>'): root</w:t>
-      </w:r>
-    </w:p>
-    <w:p>
-      <w:r>
-        <w:t xml:space="preserve">Email </w:t>
-      </w:r>
-      <w:proofErr w:type="spellStart"/>
-      <w:r>
-        <w:t>address</w:t>
-      </w:r>
-      <w:proofErr w:type="spellEnd"/>
-      <w:r>
-        <w:t>: ronaldojmaia@gmail.com</w:t>
-      </w:r>
-    </w:p>
-    <w:p>
-      <w:proofErr w:type="spellStart"/>
-      <w:r>
-        <w:t>Password</w:t>
-      </w:r>
-      <w:proofErr w:type="spellEnd"/>
-      <w:r>
-        <w:t>:</w:t>
-      </w:r>
-    </w:p>
-    <w:p>
-      <w:proofErr w:type="spellStart"/>
-      <w:r>
-        <w:t>Password</w:t>
-      </w:r>
-      <w:proofErr w:type="spellEnd"/>
-      <w:r>
-        <w:t xml:space="preserve"> (</w:t>
-      </w:r>
-      <w:proofErr w:type="spellStart"/>
-      <w:r>
-        <w:t>again</w:t>
+        <w:t>request</w:t>
+      </w:r>
+      <w:proofErr w:type="spellEnd"/>
+      <w:r>
+        <w:t>, 'servicos.html')</w:t>
+      </w:r>
+    </w:p>
+    <w:p>
+      <w:proofErr w:type="spellStart"/>
+      <w:r>
+        <w:t>def</w:t>
+      </w:r>
+      <w:proofErr w:type="spellEnd"/>
+      <w:r>
+        <w:t xml:space="preserve"> </w:t>
+      </w:r>
+      <w:proofErr w:type="spellStart"/>
+      <w:proofErr w:type="gramStart"/>
+      <w:r>
+        <w:t>veiculo</w:t>
+      </w:r>
+      <w:proofErr w:type="spellEnd"/>
+      <w:proofErr w:type="gramEnd"/>
+      <w:r>
+        <w:t>(</w:t>
+      </w:r>
+      <w:proofErr w:type="spellStart"/>
+      <w:r>
+        <w:t>request</w:t>
       </w:r>
       <w:proofErr w:type="spellEnd"/>
       <w:r>
@@ -728,171 +1480,150 @@
       </w:r>
     </w:p>
     <w:p>
-      <w:proofErr w:type="spellStart"/>
-      <w:r>
-        <w:t>This</w:t>
-      </w:r>
-      <w:proofErr w:type="spellEnd"/>
-      <w:r>
-        <w:t xml:space="preserve"> </w:t>
-      </w:r>
-      <w:proofErr w:type="spellStart"/>
-      <w:r>
-        <w:t>password</w:t>
-      </w:r>
-      <w:proofErr w:type="spellEnd"/>
-      <w:r>
-        <w:t xml:space="preserve"> </w:t>
-      </w:r>
-      <w:proofErr w:type="spellStart"/>
-      <w:r>
-        <w:t>is</w:t>
-      </w:r>
-      <w:proofErr w:type="spellEnd"/>
-      <w:r>
-        <w:t xml:space="preserve"> too common.</w:t>
-      </w:r>
-    </w:p>
-    <w:p>
-      <w:proofErr w:type="spellStart"/>
-      <w:r>
-        <w:t>This</w:t>
-      </w:r>
-      <w:proofErr w:type="spellEnd"/>
-      <w:r>
-        <w:t xml:space="preserve"> </w:t>
-      </w:r>
-      <w:proofErr w:type="spellStart"/>
-      <w:r>
-        <w:t>password</w:t>
-      </w:r>
-      <w:proofErr w:type="spellEnd"/>
-      <w:r>
-        <w:t xml:space="preserve"> </w:t>
-      </w:r>
-      <w:proofErr w:type="spellStart"/>
-      <w:r>
-        <w:t>is</w:t>
-      </w:r>
-      <w:proofErr w:type="spellEnd"/>
-      <w:r>
-        <w:t xml:space="preserve"> </w:t>
-      </w:r>
-      <w:proofErr w:type="spellStart"/>
-      <w:r>
-        <w:t>entirely</w:t>
-      </w:r>
-      <w:proofErr w:type="spellEnd"/>
-      <w:r>
-        <w:t xml:space="preserve"> </w:t>
-      </w:r>
-      <w:proofErr w:type="spellStart"/>
-      <w:r>
-        <w:t>numeric</w:t>
+      <w:r>
+        <w:t xml:space="preserve">    </w:t>
+      </w:r>
+      <w:proofErr w:type="spellStart"/>
+      <w:r>
+        <w:t>return</w:t>
+      </w:r>
+      <w:proofErr w:type="spellEnd"/>
+      <w:r>
+        <w:t xml:space="preserve"> </w:t>
+      </w:r>
+      <w:proofErr w:type="gramStart"/>
+      <w:r>
+        <w:t>render(</w:t>
+      </w:r>
+      <w:proofErr w:type="spellStart"/>
+      <w:proofErr w:type="gramEnd"/>
+      <w:r>
+        <w:t>request</w:t>
+      </w:r>
+      <w:proofErr w:type="spellEnd"/>
+      <w:r>
+        <w:t>, '</w:t>
+      </w:r>
+      <w:proofErr w:type="spellStart"/>
+      <w:r>
+        <w:t>veiculo</w:t>
       </w:r>
       <w:proofErr w:type="spellEnd"/>
       <w:r>
         <w:t>.</w:t>
       </w:r>
-    </w:p>
-    <w:p>
-      <w:proofErr w:type="spellStart"/>
-      <w:r>
-        <w:t>Bypass</w:t>
-      </w:r>
-      <w:proofErr w:type="spellEnd"/>
-      <w:r>
-        <w:t xml:space="preserve"> </w:t>
-      </w:r>
-      <w:proofErr w:type="spellStart"/>
-      <w:r>
-        <w:t>password</w:t>
-      </w:r>
-      <w:proofErr w:type="spellEnd"/>
-      <w:r>
-        <w:t xml:space="preserve"> </w:t>
-      </w:r>
-      <w:proofErr w:type="spellStart"/>
-      <w:r>
-        <w:t>validation</w:t>
-      </w:r>
-      <w:proofErr w:type="spellEnd"/>
-      <w:r>
-        <w:t xml:space="preserve"> </w:t>
-      </w:r>
-      <w:proofErr w:type="spellStart"/>
-      <w:r>
-        <w:t>and</w:t>
-      </w:r>
-      <w:proofErr w:type="spellEnd"/>
-      <w:r>
-        <w:t xml:space="preserve"> </w:t>
-      </w:r>
-      <w:proofErr w:type="spellStart"/>
-      <w:r>
-        <w:t>create</w:t>
-      </w:r>
-      <w:proofErr w:type="spellEnd"/>
-      <w:r>
-        <w:t xml:space="preserve"> </w:t>
-      </w:r>
-      <w:proofErr w:type="spellStart"/>
-      <w:r>
-        <w:t>user</w:t>
-      </w:r>
-      <w:proofErr w:type="spellEnd"/>
-      <w:r>
-        <w:t xml:space="preserve"> </w:t>
-      </w:r>
-      <w:proofErr w:type="spellStart"/>
-      <w:r>
-        <w:t>anyway</w:t>
-      </w:r>
-      <w:proofErr w:type="spellEnd"/>
-      <w:r>
-        <w:t>? [y/N]: y</w:t>
-      </w:r>
-    </w:p>
-    <w:p>
-      <w:proofErr w:type="spellStart"/>
-      <w:r>
-        <w:t>Superuser</w:t>
-      </w:r>
-      <w:proofErr w:type="spellEnd"/>
-      <w:r>
-        <w:t xml:space="preserve"> </w:t>
-      </w:r>
-      <w:proofErr w:type="spellStart"/>
-      <w:r>
-        <w:t>created</w:t>
-      </w:r>
-      <w:proofErr w:type="spellEnd"/>
-      <w:r>
-        <w:t xml:space="preserve"> </w:t>
-      </w:r>
-      <w:proofErr w:type="spellStart"/>
-      <w:r>
-        <w:t>successfully</w:t>
-      </w:r>
-      <w:proofErr w:type="spellEnd"/>
-      <w:r>
-        <w:t>.</w:t>
-      </w:r>
-    </w:p>
-    <w:p/>
-    <w:p>
-      <w:r>
-        <w:t>(.</w:t>
-      </w:r>
-      <w:proofErr w:type="spellStart"/>
-      <w:r>
-        <w:t>venv</w:t>
-      </w:r>
-      <w:proofErr w:type="spellEnd"/>
-      <w:r>
-        <w:t>) C:\Users\ronaldo.maia\Desktop\Projetos\django\canesgril&gt;</w:t>
-      </w:r>
-    </w:p>
+      <w:proofErr w:type="spellStart"/>
+      <w:r>
+        <w:t>html</w:t>
+      </w:r>
+      <w:proofErr w:type="spellEnd"/>
+      <w:r>
+        <w:t>')</w:t>
+      </w:r>
+    </w:p>
+    <w:p>
+      <w:proofErr w:type="spellStart"/>
+      <w:r>
+        <w:t>def</w:t>
+      </w:r>
+      <w:proofErr w:type="spellEnd"/>
+      <w:r>
+        <w:t xml:space="preserve"> churrasco(</w:t>
+      </w:r>
+      <w:proofErr w:type="spellStart"/>
+      <w:r>
+        <w:t>request</w:t>
+      </w:r>
+      <w:proofErr w:type="spellEnd"/>
+      <w:r>
+        <w:t>):</w:t>
+      </w:r>
+    </w:p>
+    <w:p>
+      <w:r>
+        <w:t xml:space="preserve">    </w:t>
+      </w:r>
+      <w:proofErr w:type="spellStart"/>
+      <w:r>
+        <w:t>context</w:t>
+      </w:r>
+      <w:proofErr w:type="spellEnd"/>
+      <w:r>
+        <w:t xml:space="preserve"> = {</w:t>
+      </w:r>
+    </w:p>
+    <w:p>
+      <w:r>
+        <w:t>        'nome':'</w:t>
+      </w:r>
+      <w:proofErr w:type="spellStart"/>
+      <w:r>
+        <w:t>MotorWeb</w:t>
+      </w:r>
+      <w:proofErr w:type="spellEnd"/>
+      <w:r>
+        <w:t>',</w:t>
+      </w:r>
+    </w:p>
+    <w:p>
+      <w:r>
+        <w:t>        'fone':'17-7070-6070',</w:t>
+      </w:r>
+    </w:p>
+    <w:p>
+      <w:r>
+        <w:lastRenderedPageBreak/>
+        <w:t>        '</w:t>
+      </w:r>
+      <w:proofErr w:type="spellStart"/>
+      <w:r>
+        <w:t>email</w:t>
+      </w:r>
+      <w:proofErr w:type="spellEnd"/>
+      <w:r>
+        <w:t>':'motorweb@teste.com'</w:t>
+      </w:r>
+    </w:p>
+    <w:p>
+      <w:r>
+        <w:t>    }</w:t>
+      </w:r>
+    </w:p>
+    <w:p>
+      <w:r>
+        <w:t xml:space="preserve">    </w:t>
+      </w:r>
+      <w:proofErr w:type="spellStart"/>
+      <w:r>
+        <w:t>return</w:t>
+      </w:r>
+      <w:proofErr w:type="spellEnd"/>
+      <w:r>
+        <w:t xml:space="preserve"> </w:t>
+      </w:r>
+      <w:proofErr w:type="gramStart"/>
+      <w:r>
+        <w:t>render(</w:t>
+      </w:r>
+      <w:proofErr w:type="spellStart"/>
+      <w:proofErr w:type="gramEnd"/>
+      <w:r>
+        <w:t>request</w:t>
+      </w:r>
+      <w:proofErr w:type="spellEnd"/>
+      <w:r>
+        <w:t xml:space="preserve">, 'churrasco.html', </w:t>
+      </w:r>
+      <w:proofErr w:type="spellStart"/>
+      <w:r>
+        <w:t>context</w:t>
+      </w:r>
+      <w:proofErr w:type="spellEnd"/>
+      <w:r>
+        <w:t>)</w:t>
+      </w:r>
+    </w:p>
+    <w:p/>
     <w:p/>
     <w:p/>
     <w:p/>
@@ -1509,7 +2240,6 @@
   <w:style w:type="character" w:default="1" w:styleId="Fontepargpadro">
     <w:name w:val="Default Paragraph Font"/>
     <w:uiPriority w:val="1"/>
-    <w:semiHidden/>
     <w:unhideWhenUsed/>
   </w:style>
   <w:style w:type="table" w:default="1" w:styleId="Tabelanormal">

</xml_diff>

<commit_message>
Criação do paginator para busca, criação do App Usuarios e Rotas
</commit_message>
<xml_diff>
--- a/Manual/Manual.docx
+++ b/Manual/Manual.docx
@@ -278,30 +278,16 @@
         <w:rPr>
           <w:highlight w:val="yellow"/>
         </w:rPr>
-        <w:t xml:space="preserve"> -m "Configurações de </w:t>
-      </w:r>
-      <w:proofErr w:type="spellStart"/>
+        <w:t xml:space="preserve"> -m "</w:t>
+      </w:r>
+      <w:proofErr w:type="gramStart"/>
       <w:r>
         <w:rPr>
           <w:highlight w:val="yellow"/>
         </w:rPr>
-        <w:t>Templates</w:t>
-      </w:r>
-      <w:proofErr w:type="spellEnd"/>
-      <w:r>
-        <w:rPr>
-          <w:highlight w:val="yellow"/>
-        </w:rPr>
-        <w:t xml:space="preserve"> e </w:t>
-      </w:r>
-      <w:proofErr w:type="spellStart"/>
-      <w:r>
-        <w:rPr>
-          <w:highlight w:val="yellow"/>
-        </w:rPr>
-        <w:t>Partials</w:t>
-      </w:r>
-      <w:proofErr w:type="spellEnd"/>
+        <w:t>Amarração  campos</w:t>
+      </w:r>
+      <w:proofErr w:type="gramEnd"/>
       <w:r>
         <w:rPr>
           <w:highlight w:val="yellow"/>
@@ -2240,6 +2226,7 @@
   <w:style w:type="character" w:default="1" w:styleId="Fontepargpadro">
     <w:name w:val="Default Paragraph Font"/>
     <w:uiPriority w:val="1"/>
+    <w:semiHidden/>
     <w:unhideWhenUsed/>
   </w:style>
   <w:style w:type="table" w:default="1" w:styleId="Tabelanormal">

</xml_diff>